<commit_message>
Mod A3 relational algebra complete solution
</commit_message>
<xml_diff>
--- a/Applieds/Mod2/App03/Applied 003.docx
+++ b/Applieds/Mod2/App03/Applied 003.docx
@@ -260,6 +260,46 @@
         </w:rPr>
         <w:t>List the number and name for all hotels</w:t>
       </w:r>
+      <w:r>
+        <w:rPr>
+          <w:rFonts w:ascii="Cambria Math" w:hAnsi="Cambria Math" w:cs="Cambria Math"/>
+        </w:rPr>
+        <w:br/>
+      </w:r>
+      <w:r>
+        <w:rPr>
+          <w:rFonts w:ascii="Cambria Math" w:hAnsi="Cambria Math" w:cs="Cambria Math"/>
+        </w:rPr>
+        <w:t xml:space="preserve">π </w:t>
+      </w:r>
+      <w:proofErr w:type="spellStart"/>
+      <w:r>
+        <w:rPr>
+          <w:rFonts w:ascii="Cambria Math" w:hAnsi="Cambria Math" w:cs="Cambria Math"/>
+        </w:rPr>
+        <w:t>hotel_</w:t>
+      </w:r>
+      <w:proofErr w:type="gramStart"/>
+      <w:r>
+        <w:rPr>
+          <w:rFonts w:ascii="Cambria Math" w:hAnsi="Cambria Math" w:cs="Cambria Math"/>
+        </w:rPr>
+        <w:t>no,hotel</w:t>
+      </w:r>
+      <w:proofErr w:type="gramEnd"/>
+      <w:r>
+        <w:rPr>
+          <w:rFonts w:ascii="Cambria Math" w:hAnsi="Cambria Math" w:cs="Cambria Math"/>
+        </w:rPr>
+        <w:t>_name</w:t>
+      </w:r>
+      <w:proofErr w:type="spellEnd"/>
+      <w:r>
+        <w:rPr>
+          <w:rFonts w:ascii="Cambria Math" w:hAnsi="Cambria Math" w:cs="Cambria Math"/>
+        </w:rPr>
+        <w:t>(HOTEL)</w:t>
+      </w:r>
     </w:p>
     <w:p>
       <w:pPr>
@@ -337,6 +377,76 @@
     </w:p>
     <w:p>
       <w:pPr>
+        <w:ind w:left="720"/>
+        <w:rPr>
+          <w:rFonts w:ascii="Cambria Math" w:hAnsi="Cambria Math" w:cs="Cambria Math"/>
+        </w:rPr>
+      </w:pPr>
+      <w:r>
+        <w:rPr>
+          <w:rFonts w:ascii="Cambria Math" w:hAnsi="Cambria Math" w:cs="Cambria Math"/>
+        </w:rPr>
+        <w:t xml:space="preserve">π </w:t>
+      </w:r>
+      <w:proofErr w:type="spellStart"/>
+      <w:r>
+        <w:rPr>
+          <w:rFonts w:ascii="Cambria Math" w:hAnsi="Cambria Math" w:cs="Cambria Math"/>
+        </w:rPr>
+        <w:t>hotel_no</w:t>
+      </w:r>
+      <w:proofErr w:type="spellEnd"/>
+      <w:r>
+        <w:rPr>
+          <w:rFonts w:ascii="Cambria Math" w:hAnsi="Cambria Math" w:cs="Cambria Math"/>
+        </w:rPr>
+        <w:t xml:space="preserve">, </w:t>
+      </w:r>
+      <w:proofErr w:type="spellStart"/>
+      <w:r>
+        <w:rPr>
+          <w:rFonts w:ascii="Cambria Math" w:hAnsi="Cambria Math" w:cs="Cambria Math"/>
+        </w:rPr>
+        <w:t>hotel_</w:t>
+      </w:r>
+      <w:proofErr w:type="gramStart"/>
+      <w:r>
+        <w:rPr>
+          <w:rFonts w:ascii="Cambria Math" w:hAnsi="Cambria Math" w:cs="Cambria Math"/>
+        </w:rPr>
+        <w:t>name</w:t>
+      </w:r>
+      <w:proofErr w:type="spellEnd"/>
+      <w:r>
+        <w:rPr>
+          <w:rFonts w:ascii="Cambria Math" w:hAnsi="Cambria Math" w:cs="Cambria Math"/>
+        </w:rPr>
+        <w:t>(</w:t>
+      </w:r>
+      <w:proofErr w:type="gramEnd"/>
+      <w:r>
+        <w:rPr>
+          <w:rFonts w:ascii="Cambria Math" w:hAnsi="Cambria Math" w:cs="Cambria Math"/>
+        </w:rPr>
+        <w:t xml:space="preserve">σ </w:t>
+      </w:r>
+      <w:proofErr w:type="spellStart"/>
+      <w:r>
+        <w:rPr>
+          <w:rFonts w:ascii="Cambria Math" w:hAnsi="Cambria Math" w:cs="Cambria Math"/>
+        </w:rPr>
+        <w:t>hotel_city</w:t>
+      </w:r>
+      <w:proofErr w:type="spellEnd"/>
+      <w:r>
+        <w:rPr>
+          <w:rFonts w:ascii="Cambria Math" w:hAnsi="Cambria Math" w:cs="Cambria Math"/>
+        </w:rPr>
+        <w:t>=’Melbourne’(HOTEL))</w:t>
+      </w:r>
+    </w:p>
+    <w:p>
+      <w:pPr>
         <w:numPr>
           <w:ilvl w:val="0"/>
           <w:numId w:val="3"/>
@@ -351,6 +461,68 @@
         </w:rPr>
         <w:t>List all numbers and names of hotels which have a presidential suite room</w:t>
       </w:r>
+      <w:r>
+        <w:rPr>
+          <w:rFonts w:ascii="Cambria Math" w:hAnsi="Cambria Math" w:cs="Cambria Math"/>
+        </w:rPr>
+        <w:br/>
+      </w:r>
+      <w:r>
+        <w:rPr>
+          <w:rFonts w:ascii="Cambria Math" w:hAnsi="Cambria Math" w:cs="Cambria Math"/>
+          <w:i/>
+          <w:iCs/>
+        </w:rPr>
+        <w:t>π</w:t>
+      </w:r>
+      <w:r>
+        <w:rPr>
+          <w:rFonts w:ascii="Cambria Math" w:hAnsi="Cambria Math" w:cs="Cambria Math"/>
+        </w:rPr>
+        <w:t>hotel_no, hotel_</w:t>
+      </w:r>
+      <w:proofErr w:type="gramStart"/>
+      <w:r>
+        <w:rPr>
+          <w:rFonts w:ascii="Cambria Math" w:hAnsi="Cambria Math" w:cs="Cambria Math"/>
+        </w:rPr>
+        <w:t>name​(</w:t>
+      </w:r>
+      <w:proofErr w:type="gramEnd"/>
+      <w:r>
+        <w:rPr>
+          <w:rFonts w:ascii="Cambria Math" w:hAnsi="Cambria Math" w:cs="Cambria Math"/>
+        </w:rPr>
+        <w:t>HOTEL⋈</w:t>
+      </w:r>
+      <w:r>
+        <w:rPr>
+          <w:rFonts w:ascii="Cambria Math" w:hAnsi="Cambria Math" w:cs="Cambria Math"/>
+          <w:i/>
+          <w:iCs/>
+        </w:rPr>
+        <w:t>π</w:t>
+      </w:r>
+      <w:r>
+        <w:rPr>
+          <w:rFonts w:ascii="Cambria Math" w:hAnsi="Cambria Math" w:cs="Cambria Math"/>
+        </w:rPr>
+        <w:t>hotel_no​(</w:t>
+      </w:r>
+      <w:r>
+        <w:rPr>
+          <w:rFonts w:ascii="Cambria Math" w:hAnsi="Cambria Math" w:cs="Cambria Math"/>
+          <w:i/>
+          <w:iCs/>
+        </w:rPr>
+        <w:t>σ</w:t>
+      </w:r>
+      <w:r>
+        <w:rPr>
+          <w:rFonts w:ascii="Cambria Math" w:hAnsi="Cambria Math" w:cs="Cambria Math"/>
+        </w:rPr>
+        <w:t>room_type=’presidential suite’​(ROOM)))</w:t>
+      </w:r>
     </w:p>
     <w:p>
       <w:pPr>
@@ -368,6 +540,68 @@
         </w:rPr>
         <w:t>List the price and type of all rooms at the Grosvenor Hotel</w:t>
       </w:r>
+      <w:r>
+        <w:rPr>
+          <w:rFonts w:ascii="Cambria Math" w:hAnsi="Cambria Math" w:cs="Cambria Math"/>
+        </w:rPr>
+        <w:br/>
+      </w:r>
+      <w:r>
+        <w:rPr>
+          <w:rFonts w:ascii="Cambria Math" w:hAnsi="Cambria Math" w:cs="Cambria Math"/>
+          <w:i/>
+          <w:iCs/>
+        </w:rPr>
+        <w:t>π</w:t>
+      </w:r>
+      <w:r>
+        <w:rPr>
+          <w:rFonts w:ascii="Cambria Math" w:hAnsi="Cambria Math" w:cs="Cambria Math"/>
+        </w:rPr>
+        <w:t>room_price, room_</w:t>
+      </w:r>
+      <w:proofErr w:type="gramStart"/>
+      <w:r>
+        <w:rPr>
+          <w:rFonts w:ascii="Cambria Math" w:hAnsi="Cambria Math" w:cs="Cambria Math"/>
+        </w:rPr>
+        <w:t>type​(</w:t>
+      </w:r>
+      <w:proofErr w:type="gramEnd"/>
+      <w:r>
+        <w:rPr>
+          <w:rFonts w:ascii="Cambria Math" w:hAnsi="Cambria Math" w:cs="Cambria Math"/>
+        </w:rPr>
+        <w:t>ROOM⋈</w:t>
+      </w:r>
+      <w:r>
+        <w:rPr>
+          <w:rFonts w:ascii="Cambria Math" w:hAnsi="Cambria Math" w:cs="Cambria Math"/>
+          <w:i/>
+          <w:iCs/>
+        </w:rPr>
+        <w:t>π</w:t>
+      </w:r>
+      <w:r>
+        <w:rPr>
+          <w:rFonts w:ascii="Cambria Math" w:hAnsi="Cambria Math" w:cs="Cambria Math"/>
+        </w:rPr>
+        <w:t>hotel_no​(</w:t>
+      </w:r>
+      <w:r>
+        <w:rPr>
+          <w:rFonts w:ascii="Cambria Math" w:hAnsi="Cambria Math" w:cs="Cambria Math"/>
+          <w:i/>
+          <w:iCs/>
+        </w:rPr>
+        <w:t>σ</w:t>
+      </w:r>
+      <w:r>
+        <w:rPr>
+          <w:rFonts w:ascii="Cambria Math" w:hAnsi="Cambria Math" w:cs="Cambria Math"/>
+        </w:rPr>
+        <w:t>hotel_name=’Grosvenor Hotel’​(HOTEL)))</w:t>
+      </w:r>
     </w:p>
     <w:p>
       <w:pPr>
@@ -388,6 +622,34 @@
     </w:p>
     <w:p>
       <w:pPr>
+        <w:ind w:left="720"/>
+        <w:rPr>
+          <w:rFonts w:ascii="Cambria Math" w:hAnsi="Cambria Math" w:cs="Cambria Math"/>
+        </w:rPr>
+      </w:pPr>
+      <w:r>
+        <w:rPr>
+          <w:rFonts w:ascii="Cambria Math" w:hAnsi="Cambria Math" w:cs="Cambria Math"/>
+        </w:rPr>
+        <w:t>πguest_</w:t>
+      </w:r>
+      <w:proofErr w:type="gramStart"/>
+      <w:r>
+        <w:rPr>
+          <w:rFonts w:ascii="Cambria Math" w:hAnsi="Cambria Math" w:cs="Cambria Math"/>
+        </w:rPr>
+        <w:t>no,guest</w:t>
+      </w:r>
+      <w:proofErr w:type="gramEnd"/>
+      <w:r>
+        <w:rPr>
+          <w:rFonts w:ascii="Cambria Math" w:hAnsi="Cambria Math" w:cs="Cambria Math"/>
+        </w:rPr>
+        <w:t>_name,guest_address​(GUEST⋈(σroom_type=′Deluxe′​(ROOM)⋈BOOKING))</w:t>
+      </w:r>
+    </w:p>
+    <w:p>
+      <w:pPr>
         <w:numPr>
           <w:ilvl w:val="0"/>
           <w:numId w:val="3"/>
@@ -400,16 +662,46 @@
         <w:rPr>
           <w:rFonts w:ascii="Cambria Math" w:hAnsi="Cambria Math" w:cs="Cambria Math"/>
         </w:rPr>
+        <w:lastRenderedPageBreak/>
         <w:t>List all numbers, names, and addresses of guests currently staying at the Grosvenor Hotel (assume that if the guest has a tuple in the BOOKING relation, then they are currently staying in the hotel)</w:t>
       </w:r>
     </w:p>
     <w:p>
       <w:pPr>
+        <w:tabs>
+          <w:tab w:val="left" w:pos="3165"/>
+        </w:tabs>
         <w:ind w:left="360"/>
         <w:rPr>
           <w:rFonts w:ascii="Cambria Math" w:hAnsi="Cambria Math" w:cs="Cambria Math"/>
         </w:rPr>
       </w:pPr>
+      <w:r>
+        <w:rPr>
+          <w:rFonts w:ascii="Cambria Math" w:hAnsi="Cambria Math" w:cs="Cambria Math"/>
+        </w:rPr>
+        <w:t>πguest_</w:t>
+      </w:r>
+      <w:proofErr w:type="gramStart"/>
+      <w:r>
+        <w:rPr>
+          <w:rFonts w:ascii="Cambria Math" w:hAnsi="Cambria Math" w:cs="Cambria Math"/>
+        </w:rPr>
+        <w:t>no,guest</w:t>
+      </w:r>
+      <w:proofErr w:type="gramEnd"/>
+      <w:r>
+        <w:rPr>
+          <w:rFonts w:ascii="Cambria Math" w:hAnsi="Cambria Math" w:cs="Cambria Math"/>
+        </w:rPr>
+        <w:t>_name,guest_address(GUEST⋈(BOOKING⋈σhotel_name=′GrosvenorHotel′​(HOTEL)))</w:t>
+      </w:r>
+      <w:r>
+        <w:rPr>
+          <w:rFonts w:ascii="Cambria Math" w:hAnsi="Cambria Math" w:cs="Cambria Math"/>
+        </w:rPr>
+        <w:tab/>
+      </w:r>
     </w:p>
     <w:p>
       <w:pPr>
@@ -440,7 +732,6 @@
         </w:numPr>
       </w:pPr>
       <w:r>
-        <w:lastRenderedPageBreak/>
         <w:t>List all names which are shared by customers and staff</w:t>
       </w:r>
     </w:p>

</xml_diff>